<commit_message>
Thêm danh sách sinh viên
</commit_message>
<xml_diff>
--- a/File Word/PC_CSDL.docx
+++ b/File Word/PC_CSDL.docx
@@ -23,7 +23,7 @@
           <w:szCs w:val="24"/>
           <w:lang w:val="en-US"/>
         </w:rPr>
-        <w:t>Bảng phân công công việc</w:t>
+        <w:t>Danh sách nhóm 3</w:t>
       </w:r>
     </w:p>
     <w:p>
@@ -32,191 +32,342 @@
           <w:ilvl w:val="0"/>
           <w:numId w:val="1"/>
         </w:numPr>
-        <w:jc w:val="left"/>
-        <w:rPr>
-          <w:rFonts w:hint="default" w:ascii="Times New Roman" w:hAnsi="Times New Roman" w:cs="Times New Roman"/>
-          <w:b w:val="0"/>
-          <w:bCs w:val="0"/>
-          <w:sz w:val="24"/>
-          <w:szCs w:val="24"/>
-          <w:lang w:val="en-US"/>
-        </w:rPr>
-      </w:pPr>
-      <w:r>
-        <w:rPr>
-          <w:rFonts w:hint="default" w:ascii="Times New Roman" w:hAnsi="Times New Roman" w:cs="Times New Roman"/>
-          <w:b w:val="0"/>
-          <w:bCs w:val="0"/>
-          <w:sz w:val="24"/>
-          <w:szCs w:val="24"/>
-          <w:lang w:val="en-US"/>
-        </w:rPr>
-        <w:t>Nguyễn Ngọc Huế:</w:t>
-      </w:r>
-    </w:p>
-    <w:p>
-      <w:pPr>
-        <w:numPr>
-          <w:ilvl w:val="0"/>
-          <w:numId w:val="0"/>
-        </w:numPr>
-        <w:ind w:firstLine="420" w:firstLineChars="0"/>
-        <w:jc w:val="left"/>
-        <w:rPr>
-          <w:rFonts w:hint="default" w:ascii="Times New Roman" w:hAnsi="Times New Roman" w:cs="Times New Roman"/>
-          <w:b w:val="0"/>
-          <w:bCs w:val="0"/>
-          <w:sz w:val="24"/>
-          <w:szCs w:val="24"/>
-          <w:lang w:val="en-US"/>
-        </w:rPr>
-      </w:pPr>
-      <w:r>
-        <w:rPr>
-          <w:rFonts w:hint="default" w:ascii="Times New Roman" w:hAnsi="Times New Roman" w:cs="Times New Roman"/>
-          <w:b w:val="0"/>
-          <w:bCs w:val="0"/>
-          <w:sz w:val="24"/>
-          <w:szCs w:val="24"/>
-          <w:lang w:val="en-US"/>
-        </w:rPr>
-        <w:t>+ Front_end của trang Home-Order, front_end của header trang Main-Order.</w:t>
-      </w:r>
-    </w:p>
-    <w:p>
-      <w:pPr>
-        <w:numPr>
-          <w:ilvl w:val="0"/>
-          <w:numId w:val="0"/>
-        </w:numPr>
-        <w:ind w:firstLine="420" w:firstLineChars="0"/>
-        <w:jc w:val="left"/>
-        <w:rPr>
-          <w:rFonts w:hint="default" w:ascii="Times New Roman" w:hAnsi="Times New Roman" w:cs="Times New Roman"/>
-          <w:b w:val="0"/>
-          <w:bCs w:val="0"/>
-          <w:sz w:val="24"/>
-          <w:szCs w:val="24"/>
-          <w:lang w:val="en-US"/>
-        </w:rPr>
-      </w:pPr>
-      <w:r>
-        <w:rPr>
-          <w:rFonts w:hint="default" w:ascii="Times New Roman" w:hAnsi="Times New Roman" w:cs="Times New Roman"/>
-          <w:b w:val="0"/>
-          <w:bCs w:val="0"/>
-          <w:sz w:val="24"/>
-          <w:szCs w:val="24"/>
-          <w:lang w:val="en-US"/>
-        </w:rPr>
-        <w:t>+ Viết backend của User có phân trang.</w:t>
-      </w:r>
-    </w:p>
-    <w:p>
-      <w:pPr>
-        <w:numPr>
-          <w:ilvl w:val="0"/>
-          <w:numId w:val="0"/>
-        </w:numPr>
-        <w:ind w:firstLine="420" w:firstLineChars="0"/>
-        <w:jc w:val="left"/>
-        <w:rPr>
-          <w:rFonts w:hint="default" w:ascii="Times New Roman" w:hAnsi="Times New Roman" w:cs="Times New Roman"/>
-          <w:b w:val="0"/>
-          <w:bCs w:val="0"/>
-          <w:sz w:val="24"/>
-          <w:szCs w:val="24"/>
-          <w:lang w:val="en-US"/>
-        </w:rPr>
-      </w:pPr>
-      <w:r>
-        <w:rPr>
-          <w:rFonts w:hint="default" w:ascii="Times New Roman" w:hAnsi="Times New Roman" w:cs="Times New Roman"/>
-          <w:b w:val="0"/>
-          <w:bCs w:val="0"/>
-          <w:sz w:val="24"/>
-          <w:szCs w:val="24"/>
-          <w:lang w:val="en-US"/>
-        </w:rPr>
-        <w:t>+ Chức năng đăng nhập của người dùng.</w:t>
-      </w:r>
-    </w:p>
-    <w:p>
-      <w:pPr>
-        <w:numPr>
-          <w:ilvl w:val="0"/>
-          <w:numId w:val="0"/>
-        </w:numPr>
-        <w:ind w:firstLine="420" w:firstLineChars="0"/>
-        <w:jc w:val="left"/>
-        <w:rPr>
-          <w:rFonts w:hint="default" w:ascii="Times New Roman" w:hAnsi="Times New Roman" w:cs="Times New Roman"/>
-          <w:b w:val="0"/>
-          <w:bCs w:val="0"/>
-          <w:sz w:val="24"/>
-          <w:szCs w:val="24"/>
-          <w:lang w:val="en-US"/>
-        </w:rPr>
-      </w:pPr>
-      <w:r>
-        <w:rPr>
-          <w:rFonts w:hint="default" w:ascii="Times New Roman" w:hAnsi="Times New Roman" w:cs="Times New Roman"/>
-          <w:b w:val="0"/>
-          <w:bCs w:val="0"/>
-          <w:sz w:val="24"/>
-          <w:szCs w:val="24"/>
-          <w:lang w:val="en-US"/>
-        </w:rPr>
-        <w:t>+ Quản lý người dùng (Thêm, xóa, sửa).</w:t>
-      </w:r>
-    </w:p>
-    <w:p>
-      <w:pPr>
-        <w:numPr>
-          <w:ilvl w:val="0"/>
-          <w:numId w:val="0"/>
-        </w:numPr>
-        <w:ind w:firstLine="420" w:firstLineChars="0"/>
-        <w:jc w:val="left"/>
-        <w:rPr>
-          <w:rFonts w:hint="default" w:ascii="Times New Roman" w:hAnsi="Times New Roman" w:cs="Times New Roman"/>
-          <w:b w:val="0"/>
-          <w:bCs w:val="0"/>
-          <w:sz w:val="24"/>
-          <w:szCs w:val="24"/>
-          <w:lang w:val="en-US"/>
-        </w:rPr>
-      </w:pPr>
-      <w:r>
-        <w:rPr>
-          <w:rFonts w:hint="default" w:ascii="Times New Roman" w:hAnsi="Times New Roman" w:cs="Times New Roman"/>
-          <w:b w:val="0"/>
-          <w:bCs w:val="0"/>
-          <w:sz w:val="24"/>
-          <w:szCs w:val="24"/>
-          <w:lang w:val="en-US"/>
-        </w:rPr>
-        <w:t>+ Trigger (update giá thừ bảng ThucAn sang bảng ThongTinHoaDon)</w:t>
+        <w:jc w:val="both"/>
+        <w:rPr>
+          <w:rFonts w:hint="default" w:ascii="Times New Roman" w:hAnsi="Times New Roman" w:cs="Times New Roman"/>
+          <w:b w:val="0"/>
+          <w:bCs w:val="0"/>
+          <w:sz w:val="24"/>
+          <w:szCs w:val="24"/>
+          <w:lang w:val="en-US"/>
+        </w:rPr>
+      </w:pPr>
+      <w:r>
+        <w:rPr>
+          <w:rFonts w:hint="default" w:ascii="Times New Roman" w:hAnsi="Times New Roman" w:cs="Times New Roman"/>
+          <w:b w:val="0"/>
+          <w:bCs w:val="0"/>
+          <w:sz w:val="24"/>
+          <w:szCs w:val="24"/>
+          <w:lang w:val="en-US"/>
+        </w:rPr>
+        <w:t>Nguyễn Ngọc Huế - MSSV:1751012028</w:t>
+      </w:r>
+    </w:p>
+    <w:p>
+      <w:pPr>
+        <w:numPr>
+          <w:ilvl w:val="0"/>
+          <w:numId w:val="1"/>
+        </w:numPr>
+        <w:jc w:val="both"/>
+        <w:rPr>
+          <w:rFonts w:hint="default" w:ascii="Times New Roman" w:hAnsi="Times New Roman" w:cs="Times New Roman"/>
+          <w:b w:val="0"/>
+          <w:bCs w:val="0"/>
+          <w:sz w:val="24"/>
+          <w:szCs w:val="24"/>
+          <w:lang w:val="en-US"/>
+        </w:rPr>
+      </w:pPr>
+      <w:r>
+        <w:rPr>
+          <w:rFonts w:hint="default" w:ascii="Times New Roman" w:hAnsi="Times New Roman" w:cs="Times New Roman"/>
+          <w:b w:val="0"/>
+          <w:bCs w:val="0"/>
+          <w:sz w:val="24"/>
+          <w:szCs w:val="24"/>
+          <w:lang w:val="en-US"/>
+        </w:rPr>
+        <w:t>Lê Thị Mỹ Hạnh - MSSV:1751012016</w:t>
+      </w:r>
+    </w:p>
+    <w:p>
+      <w:pPr>
+        <w:numPr>
+          <w:ilvl w:val="0"/>
+          <w:numId w:val="1"/>
+        </w:numPr>
+        <w:jc w:val="both"/>
+        <w:rPr>
+          <w:rFonts w:hint="default" w:ascii="Times New Roman" w:hAnsi="Times New Roman" w:cs="Times New Roman"/>
+          <w:b w:val="0"/>
+          <w:bCs w:val="0"/>
+          <w:sz w:val="24"/>
+          <w:szCs w:val="24"/>
+          <w:lang w:val="en-US"/>
+        </w:rPr>
+      </w:pPr>
+      <w:r>
+        <w:rPr>
+          <w:rFonts w:hint="default" w:ascii="Times New Roman" w:hAnsi="Times New Roman" w:cs="Times New Roman"/>
+          <w:b w:val="0"/>
+          <w:bCs w:val="0"/>
+          <w:sz w:val="24"/>
+          <w:szCs w:val="24"/>
+          <w:lang w:val="en-US"/>
+        </w:rPr>
+        <w:t>Nguyễn Thị Thu Thảo - MSSV:1751012057</w:t>
+      </w:r>
+    </w:p>
+    <w:p>
+      <w:pPr>
+        <w:numPr>
+          <w:ilvl w:val="0"/>
+          <w:numId w:val="1"/>
+        </w:numPr>
+        <w:jc w:val="both"/>
+        <w:rPr>
+          <w:rFonts w:hint="default" w:ascii="Times New Roman" w:hAnsi="Times New Roman" w:cs="Times New Roman"/>
+          <w:b w:val="0"/>
+          <w:bCs w:val="0"/>
+          <w:sz w:val="24"/>
+          <w:szCs w:val="24"/>
+          <w:lang w:val="en-US"/>
+        </w:rPr>
+      </w:pPr>
+      <w:r>
+        <w:rPr>
+          <w:rFonts w:hint="default" w:ascii="Times New Roman" w:hAnsi="Times New Roman" w:cs="Times New Roman"/>
+          <w:b w:val="0"/>
+          <w:bCs w:val="0"/>
+          <w:sz w:val="24"/>
+          <w:szCs w:val="24"/>
+          <w:lang w:val="en-US"/>
+        </w:rPr>
+        <w:t>Nguyễn Thị Thu Thảo - MSSV:1751012096</w:t>
       </w:r>
       <w:bookmarkStart w:id="0" w:name="_GoBack"/>
       <w:bookmarkEnd w:id="0"/>
-      <w:r>
-        <w:rPr>
-          <w:rFonts w:hint="default" w:ascii="Times New Roman" w:hAnsi="Times New Roman" w:cs="Times New Roman"/>
-          <w:b w:val="0"/>
-          <w:bCs w:val="0"/>
-          <w:sz w:val="24"/>
-          <w:szCs w:val="24"/>
-          <w:lang w:val="en-US"/>
-        </w:rPr>
-        <w:t>.</w:t>
-      </w:r>
-    </w:p>
-    <w:p>
-      <w:pPr>
-        <w:numPr>
-          <w:ilvl w:val="0"/>
-          <w:numId w:val="1"/>
+    </w:p>
+    <w:p>
+      <w:pPr>
+        <w:jc w:val="center"/>
+        <w:rPr>
+          <w:rFonts w:hint="default" w:ascii="Times New Roman" w:hAnsi="Times New Roman" w:cs="Times New Roman"/>
+          <w:b/>
+          <w:bCs/>
+          <w:sz w:val="24"/>
+          <w:szCs w:val="24"/>
+          <w:lang w:val="en-US"/>
+        </w:rPr>
+      </w:pPr>
+    </w:p>
+    <w:p>
+      <w:pPr>
+        <w:jc w:val="center"/>
+        <w:rPr>
+          <w:rFonts w:hint="default" w:ascii="Times New Roman" w:hAnsi="Times New Roman" w:cs="Times New Roman"/>
+          <w:b/>
+          <w:bCs/>
+          <w:sz w:val="24"/>
+          <w:szCs w:val="24"/>
+          <w:lang w:val="en-US"/>
+        </w:rPr>
+      </w:pPr>
+    </w:p>
+    <w:p>
+      <w:pPr>
+        <w:jc w:val="center"/>
+        <w:rPr>
+          <w:rFonts w:hint="default" w:ascii="Times New Roman" w:hAnsi="Times New Roman" w:cs="Times New Roman"/>
+          <w:b/>
+          <w:bCs/>
+          <w:sz w:val="24"/>
+          <w:szCs w:val="24"/>
+          <w:lang w:val="en-US"/>
+        </w:rPr>
+      </w:pPr>
+      <w:r>
+        <w:rPr>
+          <w:rFonts w:hint="default" w:ascii="Times New Roman" w:hAnsi="Times New Roman" w:cs="Times New Roman"/>
+          <w:b/>
+          <w:bCs/>
+          <w:sz w:val="24"/>
+          <w:szCs w:val="24"/>
+          <w:lang w:val="en-US"/>
+        </w:rPr>
+        <w:t>Bảng phân công công việc</w:t>
+      </w:r>
+    </w:p>
+    <w:p>
+      <w:pPr>
+        <w:numPr>
+          <w:ilvl w:val="0"/>
+          <w:numId w:val="2"/>
+        </w:numPr>
+        <w:jc w:val="left"/>
+        <w:rPr>
+          <w:rFonts w:hint="default" w:ascii="Times New Roman" w:hAnsi="Times New Roman" w:cs="Times New Roman"/>
+          <w:b w:val="0"/>
+          <w:bCs w:val="0"/>
+          <w:sz w:val="24"/>
+          <w:szCs w:val="24"/>
+          <w:lang w:val="en-US"/>
+        </w:rPr>
+      </w:pPr>
+      <w:r>
+        <w:rPr>
+          <w:rFonts w:hint="default" w:ascii="Times New Roman" w:hAnsi="Times New Roman" w:cs="Times New Roman"/>
+          <w:b w:val="0"/>
+          <w:bCs w:val="0"/>
+          <w:sz w:val="24"/>
+          <w:szCs w:val="24"/>
+          <w:lang w:val="en-US"/>
+        </w:rPr>
+        <w:t>Nguyễn Ngọc Huế:</w:t>
+      </w:r>
+    </w:p>
+    <w:p>
+      <w:pPr>
+        <w:numPr>
+          <w:ilvl w:val="0"/>
+          <w:numId w:val="0"/>
+        </w:numPr>
+        <w:ind w:firstLine="420" w:firstLineChars="0"/>
+        <w:jc w:val="left"/>
+        <w:rPr>
+          <w:rFonts w:hint="default" w:ascii="Times New Roman" w:hAnsi="Times New Roman" w:cs="Times New Roman"/>
+          <w:b w:val="0"/>
+          <w:bCs w:val="0"/>
+          <w:sz w:val="24"/>
+          <w:szCs w:val="24"/>
+          <w:lang w:val="en-US"/>
+        </w:rPr>
+      </w:pPr>
+      <w:r>
+        <w:rPr>
+          <w:rFonts w:hint="default" w:ascii="Times New Roman" w:hAnsi="Times New Roman" w:cs="Times New Roman"/>
+          <w:b w:val="0"/>
+          <w:bCs w:val="0"/>
+          <w:sz w:val="24"/>
+          <w:szCs w:val="24"/>
+          <w:lang w:val="en-US"/>
+        </w:rPr>
+        <w:t>+ Front_end của trang Home-Order, front_end của header trang Main-Order.</w:t>
+      </w:r>
+    </w:p>
+    <w:p>
+      <w:pPr>
+        <w:numPr>
+          <w:ilvl w:val="0"/>
+          <w:numId w:val="0"/>
+        </w:numPr>
+        <w:ind w:firstLine="420" w:firstLineChars="0"/>
+        <w:jc w:val="left"/>
+        <w:rPr>
+          <w:rFonts w:hint="default" w:ascii="Times New Roman" w:hAnsi="Times New Roman" w:cs="Times New Roman"/>
+          <w:b w:val="0"/>
+          <w:bCs w:val="0"/>
+          <w:sz w:val="24"/>
+          <w:szCs w:val="24"/>
+          <w:lang w:val="en-US"/>
+        </w:rPr>
+      </w:pPr>
+      <w:r>
+        <w:rPr>
+          <w:rFonts w:hint="default" w:ascii="Times New Roman" w:hAnsi="Times New Roman" w:cs="Times New Roman"/>
+          <w:b w:val="0"/>
+          <w:bCs w:val="0"/>
+          <w:sz w:val="24"/>
+          <w:szCs w:val="24"/>
+          <w:lang w:val="en-US"/>
+        </w:rPr>
+        <w:t>+ Viết backend của User có phân trang.</w:t>
+      </w:r>
+    </w:p>
+    <w:p>
+      <w:pPr>
+        <w:numPr>
+          <w:ilvl w:val="0"/>
+          <w:numId w:val="0"/>
+        </w:numPr>
+        <w:ind w:firstLine="420" w:firstLineChars="0"/>
+        <w:jc w:val="left"/>
+        <w:rPr>
+          <w:rFonts w:hint="default" w:ascii="Times New Roman" w:hAnsi="Times New Roman" w:cs="Times New Roman"/>
+          <w:b w:val="0"/>
+          <w:bCs w:val="0"/>
+          <w:sz w:val="24"/>
+          <w:szCs w:val="24"/>
+          <w:lang w:val="en-US"/>
+        </w:rPr>
+      </w:pPr>
+      <w:r>
+        <w:rPr>
+          <w:rFonts w:hint="default" w:ascii="Times New Roman" w:hAnsi="Times New Roman" w:cs="Times New Roman"/>
+          <w:b w:val="0"/>
+          <w:bCs w:val="0"/>
+          <w:sz w:val="24"/>
+          <w:szCs w:val="24"/>
+          <w:lang w:val="en-US"/>
+        </w:rPr>
+        <w:t>+ Chức năng đăng nhập của người dùng.</w:t>
+      </w:r>
+    </w:p>
+    <w:p>
+      <w:pPr>
+        <w:numPr>
+          <w:ilvl w:val="0"/>
+          <w:numId w:val="0"/>
+        </w:numPr>
+        <w:ind w:firstLine="420" w:firstLineChars="0"/>
+        <w:jc w:val="left"/>
+        <w:rPr>
+          <w:rFonts w:hint="default" w:ascii="Times New Roman" w:hAnsi="Times New Roman" w:cs="Times New Roman"/>
+          <w:b w:val="0"/>
+          <w:bCs w:val="0"/>
+          <w:sz w:val="24"/>
+          <w:szCs w:val="24"/>
+          <w:lang w:val="en-US"/>
+        </w:rPr>
+      </w:pPr>
+      <w:r>
+        <w:rPr>
+          <w:rFonts w:hint="default" w:ascii="Times New Roman" w:hAnsi="Times New Roman" w:cs="Times New Roman"/>
+          <w:b w:val="0"/>
+          <w:bCs w:val="0"/>
+          <w:sz w:val="24"/>
+          <w:szCs w:val="24"/>
+          <w:lang w:val="en-US"/>
+        </w:rPr>
+        <w:t>+ Quản lý người dùng (Thêm, xóa, sửa).</w:t>
+      </w:r>
+    </w:p>
+    <w:p>
+      <w:pPr>
+        <w:numPr>
+          <w:ilvl w:val="0"/>
+          <w:numId w:val="0"/>
+        </w:numPr>
+        <w:ind w:firstLine="420" w:firstLineChars="0"/>
+        <w:jc w:val="left"/>
+        <w:rPr>
+          <w:rFonts w:hint="default" w:ascii="Times New Roman" w:hAnsi="Times New Roman" w:cs="Times New Roman"/>
+          <w:b w:val="0"/>
+          <w:bCs w:val="0"/>
+          <w:sz w:val="24"/>
+          <w:szCs w:val="24"/>
+          <w:lang w:val="en-US"/>
+        </w:rPr>
+      </w:pPr>
+      <w:r>
+        <w:rPr>
+          <w:rFonts w:hint="default" w:ascii="Times New Roman" w:hAnsi="Times New Roman" w:cs="Times New Roman"/>
+          <w:b w:val="0"/>
+          <w:bCs w:val="0"/>
+          <w:sz w:val="24"/>
+          <w:szCs w:val="24"/>
+          <w:lang w:val="en-US"/>
+        </w:rPr>
+        <w:t>+ Trigger (update giá thừ bảng ThucAn sang bảng ThongTinHoaDon).</w:t>
+      </w:r>
+    </w:p>
+    <w:p>
+      <w:pPr>
+        <w:numPr>
+          <w:ilvl w:val="0"/>
+          <w:numId w:val="2"/>
         </w:numPr>
         <w:jc w:val="left"/>
         <w:rPr>
@@ -447,7 +598,7 @@
       <w:pPr>
         <w:numPr>
           <w:ilvl w:val="0"/>
-          <w:numId w:val="1"/>
+          <w:numId w:val="2"/>
         </w:numPr>
         <w:ind w:left="0" w:leftChars="0" w:firstLine="0" w:firstLineChars="0"/>
         <w:jc w:val="left"/>
@@ -621,7 +772,7 @@
       <w:pPr>
         <w:numPr>
           <w:ilvl w:val="0"/>
-          <w:numId w:val="1"/>
+          <w:numId w:val="2"/>
         </w:numPr>
         <w:ind w:left="0" w:leftChars="0" w:firstLine="0" w:firstLineChars="0"/>
         <w:jc w:val="left"/>
@@ -814,7 +965,22 @@
       <w:lvlJc w:val="left"/>
     </w:lvl>
   </w:abstractNum>
+  <w:abstractNum w:abstractNumId="1">
+    <w:nsid w:val="5BBF99BF"/>
+    <w:multiLevelType w:val="singleLevel"/>
+    <w:tmpl w:val="5BBF99BF"/>
+    <w:lvl w:ilvl="0" w:tentative="0">
+      <w:start w:val="1"/>
+      <w:numFmt w:val="decimal"/>
+      <w:suff w:val="space"/>
+      <w:lvlText w:val="%1."/>
+      <w:lvlJc w:val="left"/>
+    </w:lvl>
+  </w:abstractNum>
   <w:num w:numId="1">
+    <w:abstractNumId w:val="1"/>
+  </w:num>
+  <w:num w:numId="2">
     <w:abstractNumId w:val="0"/>
   </w:num>
 </w:numbering>

</xml_diff>